<commit_message>
Improved layout and header / nav
</commit_message>
<xml_diff>
--- a/supporting_docs/README.docx
+++ b/supporting_docs/README.docx
@@ -736,6 +736,22 @@
             <w:rStyle w:val="Hyperlink"/>
           </w:rPr>
           <w:t>https://css-tricks.com/snippets/css/a-guide-to-flexbox/</w:t>
+        </w:r>
+      </w:hyperlink>
+      <w:r>
+        <w:t xml:space="preserve"> [Accessed 15 January 2017]</w:t>
+      </w:r>
+    </w:p>
+    <w:p>
+      <w:r>
+        <w:t xml:space="preserve">Ben (2010) A href link for entire div in HTML/CSS [online]. Available from </w:t>
+      </w:r>
+      <w:hyperlink r:id="rId11" w:history="1">
+        <w:r>
+          <w:rPr>
+            <w:rStyle w:val="Hyperlink"/>
+          </w:rPr>
+          <w:t>http://stackoverflow.com/questions/4465923/a-href-link-for-entire-div-in-html-css</w:t>
         </w:r>
       </w:hyperlink>
       <w:r>

</xml_diff>

<commit_message>
Added content to homepage (index.html)
</commit_message>
<xml_diff>
--- a/supporting_docs/README.docx
+++ b/supporting_docs/README.docx
@@ -66,8 +66,6 @@
           <w:t>https://jasoncripps.github.io/csy1018-assign1/</w:t>
         </w:r>
       </w:hyperlink>
-      <w:bookmarkStart w:id="0" w:name="_GoBack"/>
-      <w:bookmarkEnd w:id="0"/>
     </w:p>
     <w:p>
       <w:pPr>
@@ -207,11 +205,7 @@
           <w:tcPr>
             <w:tcW w:w="1271" w:type="dxa"/>
           </w:tcPr>
-          <w:p>
-            <w:r>
-              <w:t>06/01/2017</w:t>
-            </w:r>
-          </w:p>
+          <w:p/>
         </w:tc>
         <w:tc>
           <w:tcPr>
@@ -279,11 +273,7 @@
           <w:tcPr>
             <w:tcW w:w="1271" w:type="dxa"/>
           </w:tcPr>
-          <w:p>
-            <w:r>
-              <w:t>15/01/2017</w:t>
-            </w:r>
-          </w:p>
+          <w:p/>
         </w:tc>
         <w:tc>
           <w:tcPr>
@@ -311,11 +301,7 @@
           <w:tcPr>
             <w:tcW w:w="1271" w:type="dxa"/>
           </w:tcPr>
-          <w:p>
-            <w:r>
-              <w:t>15/01/2017</w:t>
-            </w:r>
-          </w:p>
+          <w:p/>
         </w:tc>
         <w:tc>
           <w:tcPr>
@@ -349,13 +335,21 @@
           <w:tcPr>
             <w:tcW w:w="6521" w:type="dxa"/>
           </w:tcPr>
-          <w:p/>
+          <w:p>
+            <w:r>
+              <w:t>Improved layout of html files</w:t>
+            </w:r>
+          </w:p>
         </w:tc>
         <w:tc>
           <w:tcPr>
             <w:tcW w:w="1417" w:type="dxa"/>
           </w:tcPr>
-          <w:p/>
+          <w:p>
+            <w:r>
+              <w:t>2:00</w:t>
+            </w:r>
+          </w:p>
         </w:tc>
       </w:tr>
       <w:tr>
@@ -369,13 +363,23 @@
           <w:tcPr>
             <w:tcW w:w="6521" w:type="dxa"/>
           </w:tcPr>
-          <w:p/>
+          <w:p>
+            <w:r>
+              <w:t>Added content to CV page</w:t>
+            </w:r>
+          </w:p>
         </w:tc>
         <w:tc>
           <w:tcPr>
             <w:tcW w:w="1417" w:type="dxa"/>
           </w:tcPr>
-          <w:p/>
+          <w:p>
+            <w:r>
+              <w:t>0:45</w:t>
+            </w:r>
+            <w:bookmarkStart w:id="0" w:name="_GoBack"/>
+            <w:bookmarkEnd w:id="0"/>
+          </w:p>
         </w:tc>
       </w:tr>
       <w:tr>
@@ -1797,6 +1801,18 @@
       </w:tblBorders>
     </w:tblPr>
   </w:style>
+  <w:style w:type="character" w:styleId="FollowedHyperlink">
+    <w:name w:val="FollowedHyperlink"/>
+    <w:basedOn w:val="DefaultParagraphFont"/>
+    <w:uiPriority w:val="99"/>
+    <w:semiHidden/>
+    <w:unhideWhenUsed/>
+    <w:rsid w:val="00DB63B0"/>
+    <w:rPr>
+      <w:color w:val="954F72" w:themeColor="followedHyperlink"/>
+      <w:u w:val="single"/>
+    </w:rPr>
+  </w:style>
 </w:styles>
 </file>
 

</xml_diff>

<commit_message>
Added functionality to some links (Nav bar)
</commit_message>
<xml_diff>
--- a/supporting_docs/README.docx
+++ b/supporting_docs/README.docx
@@ -213,15 +213,7 @@
           </w:tcPr>
           <w:p>
             <w:r>
-              <w:t>Created empty files: index.html, cv.html, contact.html and bio.html in root of ‘</w:t>
-            </w:r>
-            <w:proofErr w:type="spellStart"/>
-            <w:r>
-              <w:t>htdocs</w:t>
-            </w:r>
-            <w:proofErr w:type="spellEnd"/>
-            <w:r>
-              <w:t>’ folder</w:t>
+              <w:t>Created empty files: index.html, cv.html, contact.html and bio.html in root of ‘htdocs’ folder</w:t>
             </w:r>
           </w:p>
         </w:tc>
@@ -366,6 +358,34 @@
           <w:p>
             <w:r>
               <w:t>Added content to CV page</w:t>
+            </w:r>
+          </w:p>
+        </w:tc>
+        <w:tc>
+          <w:tcPr>
+            <w:tcW w:w="1417" w:type="dxa"/>
+          </w:tcPr>
+          <w:p>
+            <w:r>
+              <w:t>0:45</w:t>
+            </w:r>
+          </w:p>
+        </w:tc>
+      </w:tr>
+      <w:tr>
+        <w:tc>
+          <w:tcPr>
+            <w:tcW w:w="1271" w:type="dxa"/>
+          </w:tcPr>
+          <w:p/>
+        </w:tc>
+        <w:tc>
+          <w:tcPr>
+            <w:tcW w:w="6521" w:type="dxa"/>
+          </w:tcPr>
+          <w:p>
+            <w:r>
+              <w:t>Added content to index page</w:t>
             </w:r>
           </w:p>
         </w:tc>
@@ -380,26 +400,6 @@
             <w:bookmarkStart w:id="0" w:name="_GoBack"/>
             <w:bookmarkEnd w:id="0"/>
           </w:p>
-        </w:tc>
-      </w:tr>
-      <w:tr>
-        <w:tc>
-          <w:tcPr>
-            <w:tcW w:w="1271" w:type="dxa"/>
-          </w:tcPr>
-          <w:p/>
-        </w:tc>
-        <w:tc>
-          <w:tcPr>
-            <w:tcW w:w="6521" w:type="dxa"/>
-          </w:tcPr>
-          <w:p/>
-        </w:tc>
-        <w:tc>
-          <w:tcPr>
-            <w:tcW w:w="1417" w:type="dxa"/>
-          </w:tcPr>
-          <w:p/>
         </w:tc>
       </w:tr>
       <w:tr>
@@ -756,15 +756,7 @@
     </w:p>
     <w:p>
       <w:r>
-        <w:t xml:space="preserve">Chris </w:t>
-      </w:r>
-      <w:proofErr w:type="spellStart"/>
-      <w:r>
-        <w:t>Coyier</w:t>
-      </w:r>
-      <w:proofErr w:type="spellEnd"/>
-      <w:r>
-        <w:t xml:space="preserve"> (2016) </w:t>
+        <w:t xml:space="preserve">Chris Coyier (2016) </w:t>
       </w:r>
       <w:r>
         <w:rPr>
@@ -791,21 +783,14 @@
       <w:r>
         <w:t xml:space="preserve">Ben (2010) </w:t>
       </w:r>
-      <w:proofErr w:type="gramStart"/>
-      <w:r>
-        <w:t>A</w:t>
-      </w:r>
-      <w:proofErr w:type="gramEnd"/>
-      <w:r>
-        <w:t xml:space="preserve"> </w:t>
-      </w:r>
-      <w:proofErr w:type="spellStart"/>
-      <w:r>
-        <w:t>href</w:t>
-      </w:r>
-      <w:proofErr w:type="spellEnd"/>
-      <w:r>
-        <w:t xml:space="preserve"> link for entire div in HTML/CSS [online]. Available from </w:t>
+      <w:r>
+        <w:rPr>
+          <w:i/>
+        </w:rPr>
+        <w:t>A href link for entire div in HTML/CSS</w:t>
+      </w:r>
+      <w:r>
+        <w:t xml:space="preserve"> [online]. Available from </w:t>
       </w:r>
       <w:hyperlink r:id="rId13" w:history="1">
         <w:r>
@@ -817,6 +802,68 @@
       </w:hyperlink>
       <w:r>
         <w:t xml:space="preserve"> [Accessed 15 January 2017]</w:t>
+      </w:r>
+    </w:p>
+    <w:p>
+      <w:r>
+        <w:t>Frxstrem (2012)</w:t>
+      </w:r>
+      <w:r>
+        <w:rPr>
+          <w:i/>
+        </w:rPr>
+        <w:t xml:space="preserve"> Remove ALL styling / formatting from hyperlinks </w:t>
+      </w:r>
+      <w:r>
+        <w:t xml:space="preserve">[online]. Available from </w:t>
+      </w:r>
+      <w:hyperlink r:id="rId14" w:history="1">
+        <w:r>
+          <w:rPr>
+            <w:rStyle w:val="Hyperlink"/>
+          </w:rPr>
+          <w:t>http://stackoverflow.com/questions/8919682/remove-all-styling-formatting-from-hyperlinks</w:t>
+        </w:r>
+      </w:hyperlink>
+      <w:r>
+        <w:t xml:space="preserve"> [Accessed 15 January 2017]</w:t>
+      </w:r>
+    </w:p>
+    <w:p>
+      <w:r>
+        <w:t xml:space="preserve">Alvaro Gonzales (2011) </w:t>
+      </w:r>
+      <w:r>
+        <w:rPr>
+          <w:i/>
+        </w:rPr>
+        <w:t>Links not going ba</w:t>
+      </w:r>
+      <w:r>
+        <w:rPr>
+          <w:i/>
+        </w:rPr>
+        <w:t>c</w:t>
+      </w:r>
+      <w:r>
+        <w:rPr>
+          <w:i/>
+        </w:rPr>
+        <w:t>k a directory?</w:t>
+      </w:r>
+      <w:r>
+        <w:t xml:space="preserve"> [Online] Available from </w:t>
+      </w:r>
+      <w:hyperlink r:id="rId15" w:history="1">
+        <w:r>
+          <w:rPr>
+            <w:rStyle w:val="Hyperlink"/>
+          </w:rPr>
+          <w:t>http://stackoverflow.com/questions/4862231/links-not-going-back-a-directory</w:t>
+        </w:r>
+      </w:hyperlink>
+      <w:r>
+        <w:t xml:space="preserve"> [Accessed January 15 2017]</w:t>
       </w:r>
     </w:p>
     <w:sectPr>

</xml_diff>

<commit_message>
Optimised images for web
</commit_message>
<xml_diff>
--- a/supporting_docs/README.docx
+++ b/supporting_docs/README.docx
@@ -213,7 +213,15 @@
           </w:tcPr>
           <w:p>
             <w:r>
-              <w:t>Created empty files: index.html, cv.html, contact.html and bio.html in root of ‘htdocs’ folder</w:t>
+              <w:t>Created empty files: index.html, cv.html, contact.html and bio.html in root of ‘</w:t>
+            </w:r>
+            <w:proofErr w:type="spellStart"/>
+            <w:r>
+              <w:t>htdocs</w:t>
+            </w:r>
+            <w:proofErr w:type="spellEnd"/>
+            <w:r>
+              <w:t>’ folder</w:t>
             </w:r>
           </w:p>
         </w:tc>
@@ -413,7 +421,15 @@
           </w:tcPr>
           <w:p>
             <w:r>
-              <w:t>Added functionality to links index.html and nav bar</w:t>
+              <w:t xml:space="preserve">Added functionality to links index.html and </w:t>
+            </w:r>
+            <w:proofErr w:type="spellStart"/>
+            <w:r>
+              <w:t>nav</w:t>
+            </w:r>
+            <w:proofErr w:type="spellEnd"/>
+            <w:r>
+              <w:t xml:space="preserve"> bar</w:t>
             </w:r>
           </w:p>
         </w:tc>
@@ -426,6 +442,82 @@
               <w:t>0:30</w:t>
             </w:r>
           </w:p>
+        </w:tc>
+      </w:tr>
+      <w:tr>
+        <w:tc>
+          <w:tcPr>
+            <w:tcW w:w="1271" w:type="dxa"/>
+          </w:tcPr>
+          <w:p/>
+        </w:tc>
+        <w:tc>
+          <w:tcPr>
+            <w:tcW w:w="6521" w:type="dxa"/>
+          </w:tcPr>
+          <w:p>
+            <w:r>
+              <w:t>Added contact form</w:t>
+            </w:r>
+          </w:p>
+        </w:tc>
+        <w:tc>
+          <w:tcPr>
+            <w:tcW w:w="1417" w:type="dxa"/>
+          </w:tcPr>
+          <w:p>
+            <w:r>
+              <w:t>0:30</w:t>
+            </w:r>
+          </w:p>
+        </w:tc>
+      </w:tr>
+      <w:tr>
+        <w:tc>
+          <w:tcPr>
+            <w:tcW w:w="1271" w:type="dxa"/>
+          </w:tcPr>
+          <w:p/>
+        </w:tc>
+        <w:tc>
+          <w:tcPr>
+            <w:tcW w:w="6521" w:type="dxa"/>
+          </w:tcPr>
+          <w:p>
+            <w:r>
+              <w:t>Created and added a simple pattern to be displayed as an image on each page</w:t>
+            </w:r>
+          </w:p>
+        </w:tc>
+        <w:tc>
+          <w:tcPr>
+            <w:tcW w:w="1417" w:type="dxa"/>
+          </w:tcPr>
+          <w:p/>
+        </w:tc>
+      </w:tr>
+      <w:tr>
+        <w:tc>
+          <w:tcPr>
+            <w:tcW w:w="1271" w:type="dxa"/>
+          </w:tcPr>
+          <w:p/>
+        </w:tc>
+        <w:tc>
+          <w:tcPr>
+            <w:tcW w:w="6521" w:type="dxa"/>
+          </w:tcPr>
+          <w:p>
+            <w:r>
+              <w:t>Use optimizilla.com to compress and optimise the images for web</w:t>
+            </w:r>
+          </w:p>
+        </w:tc>
+        <w:tc>
+          <w:tcPr>
+            <w:tcW w:w="1417" w:type="dxa"/>
+          </w:tcPr>
+          <w:p/>
         </w:tc>
       </w:tr>
     </w:tbl>
@@ -457,6 +549,7 @@
           <w:noProof/>
           <w:lang w:eastAsia="en-GB"/>
         </w:rPr>
+        <w:lastRenderedPageBreak/>
         <w:drawing>
           <wp:inline distT="0" distB="0" distL="0" distR="0">
             <wp:extent cx="4448175" cy="4572000"/>
@@ -513,7 +606,6 @@
         <w:pStyle w:val="Heading2"/>
       </w:pPr>
       <w:r>
-        <w:lastRenderedPageBreak/>
         <w:t>Bio</w:t>
       </w:r>
     </w:p>
@@ -528,6 +620,7 @@
           <w:noProof/>
           <w:lang w:eastAsia="en-GB"/>
         </w:rPr>
+        <w:lastRenderedPageBreak/>
         <w:drawing>
           <wp:inline distT="0" distB="0" distL="0" distR="0">
             <wp:extent cx="4448175" cy="4572000"/>
@@ -720,12 +813,85 @@
         </w:drawing>
       </w:r>
     </w:p>
-    <w:p/>
+    <w:p>
+      <w:pPr>
+        <w:pStyle w:val="Heading2"/>
+      </w:pPr>
+      <w:r>
+        <w:t>Images</w:t>
+      </w:r>
+    </w:p>
+    <w:p>
+      <w:r>
+        <w:t>Images used for the website, custom made so copyright free:</w:t>
+      </w:r>
+    </w:p>
+    <w:p>
+      <w:bookmarkStart w:id="0" w:name="_GoBack"/>
+      <w:r>
+        <w:lastRenderedPageBreak/>
+        <w:pict>
+          <v:shapetype id="_x0000_t75" coordsize="21600,21600" o:spt="75" o:preferrelative="t" path="m@4@5l@4@11@9@11@9@5xe" filled="f" stroked="f">
+            <v:stroke joinstyle="miter"/>
+            <v:formulas>
+              <v:f eqn="if lineDrawn pixelLineWidth 0"/>
+              <v:f eqn="sum @0 1 0"/>
+              <v:f eqn="sum 0 0 @1"/>
+              <v:f eqn="prod @2 1 2"/>
+              <v:f eqn="prod @3 21600 pixelWidth"/>
+              <v:f eqn="prod @3 21600 pixelHeight"/>
+              <v:f eqn="sum @0 0 1"/>
+              <v:f eqn="prod @6 1 2"/>
+              <v:f eqn="prod @7 21600 pixelWidth"/>
+              <v:f eqn="sum @8 21600 0"/>
+              <v:f eqn="prod @7 21600 pixelHeight"/>
+              <v:f eqn="sum @10 21600 0"/>
+            </v:formulas>
+            <v:path o:extrusionok="f" gradientshapeok="t" o:connecttype="rect"/>
+            <o:lock v:ext="edit" aspectratio="t"/>
+          </v:shapetype>
+          <v:shape id="_x0000_i1029" type="#_x0000_t75" style="width:449.75pt;height:253.4pt">
+            <v:imagedata r:id="rId11" o:title="red-design"/>
+          </v:shape>
+        </w:pict>
+      </w:r>
+      <w:bookmarkEnd w:id="0"/>
+      <w:r>
+        <w:pict>
+          <v:shape id="_x0000_i1025" type="#_x0000_t75" style="width:449.75pt;height:253.4pt">
+            <v:imagedata r:id="rId12" o:title="blue-design"/>
+          </v:shape>
+        </w:pict>
+      </w:r>
+      <w:r>
+        <w:lastRenderedPageBreak/>
+        <w:pict>
+          <v:shape id="_x0000_i1026" type="#_x0000_t75" style="width:449.75pt;height:253.4pt">
+            <v:imagedata r:id="rId13" o:title="green-design"/>
+          </v:shape>
+        </w:pict>
+      </w:r>
+      <w:r>
+        <w:pict>
+          <v:shape id="_x0000_i1027" type="#_x0000_t75" style="width:449.75pt;height:253.4pt">
+            <v:imagedata r:id="rId14" o:title="orange-design"/>
+          </v:shape>
+        </w:pict>
+      </w:r>
+      <w:r>
+        <w:pict>
+          <v:shape id="_x0000_i1028" type="#_x0000_t75" style="width:138.4pt;height:175.8pt">
+            <v:imagedata r:id="rId15" o:title="profile-image-placeholder"/>
+          </v:shape>
+        </w:pict>
+      </w:r>
+    </w:p>
     <w:p>
       <w:pPr>
         <w:pStyle w:val="Heading1"/>
       </w:pPr>
       <w:r>
+        <w:lastRenderedPageBreak/>
         <w:t>References</w:t>
       </w:r>
     </w:p>
@@ -748,7 +914,7 @@
       <w:r>
         <w:t xml:space="preserve">[online]. Available from </w:t>
       </w:r>
-      <w:hyperlink r:id="rId11" w:history="1">
+      <w:hyperlink r:id="rId16" w:history="1">
         <w:r>
           <w:rPr>
             <w:rStyle w:val="Hyperlink"/>
@@ -762,7 +928,15 @@
     </w:p>
     <w:p>
       <w:r>
-        <w:t xml:space="preserve">Chris Coyier (2016) </w:t>
+        <w:t xml:space="preserve">Chris </w:t>
+      </w:r>
+      <w:proofErr w:type="spellStart"/>
+      <w:r>
+        <w:t>Coyier</w:t>
+      </w:r>
+      <w:proofErr w:type="spellEnd"/>
+      <w:r>
+        <w:t xml:space="preserve"> (2016) </w:t>
       </w:r>
       <w:r>
         <w:rPr>
@@ -773,7 +947,7 @@
       <w:r>
         <w:t xml:space="preserve">[online]. Available from </w:t>
       </w:r>
-      <w:hyperlink r:id="rId12" w:history="1">
+      <w:hyperlink r:id="rId17" w:history="1">
         <w:r>
           <w:rPr>
             <w:rStyle w:val="Hyperlink"/>
@@ -789,16 +963,38 @@
       <w:r>
         <w:t xml:space="preserve">Ben (2010) </w:t>
       </w:r>
+      <w:proofErr w:type="gramStart"/>
       <w:r>
         <w:rPr>
           <w:i/>
         </w:rPr>
-        <w:t>A href link for entire div in HTML/CSS</w:t>
+        <w:t>A</w:t>
+      </w:r>
+      <w:proofErr w:type="gramEnd"/>
+      <w:r>
+        <w:rPr>
+          <w:i/>
+        </w:rPr>
+        <w:t xml:space="preserve"> </w:t>
+      </w:r>
+      <w:proofErr w:type="spellStart"/>
+      <w:r>
+        <w:rPr>
+          <w:i/>
+        </w:rPr>
+        <w:t>href</w:t>
+      </w:r>
+      <w:proofErr w:type="spellEnd"/>
+      <w:r>
+        <w:rPr>
+          <w:i/>
+        </w:rPr>
+        <w:t xml:space="preserve"> link for entire div in HTML/CSS</w:t>
       </w:r>
       <w:r>
         <w:t xml:space="preserve"> [online]. Available from </w:t>
       </w:r>
-      <w:hyperlink r:id="rId13" w:history="1">
+      <w:hyperlink r:id="rId18" w:history="1">
         <w:r>
           <w:rPr>
             <w:rStyle w:val="Hyperlink"/>
@@ -811,8 +1007,13 @@
       </w:r>
     </w:p>
     <w:p>
-      <w:r>
-        <w:t>Frxstrem (2012)</w:t>
+      <w:proofErr w:type="spellStart"/>
+      <w:r>
+        <w:t>Frxstrem</w:t>
+      </w:r>
+      <w:proofErr w:type="spellEnd"/>
+      <w:r>
+        <w:t xml:space="preserve"> (2012)</w:t>
       </w:r>
       <w:r>
         <w:rPr>
@@ -823,7 +1024,7 @@
       <w:r>
         <w:t xml:space="preserve">[online]. Available from </w:t>
       </w:r>
-      <w:hyperlink r:id="rId14" w:history="1">
+      <w:hyperlink r:id="rId19" w:history="1">
         <w:r>
           <w:rPr>
             <w:rStyle w:val="Hyperlink"/>
@@ -860,7 +1061,7 @@
       <w:r>
         <w:t xml:space="preserve"> [Online] Available from </w:t>
       </w:r>
-      <w:hyperlink r:id="rId15" w:history="1">
+      <w:hyperlink r:id="rId20" w:history="1">
         <w:r>
           <w:rPr>
             <w:rStyle w:val="Hyperlink"/>
@@ -874,10 +1075,9 @@
     </w:p>
     <w:p>
       <w:r>
-        <w:lastRenderedPageBreak/>
         <w:t xml:space="preserve">W3Schools (2017) HTML Forms [online]. Available from </w:t>
       </w:r>
-      <w:hyperlink r:id="rId16" w:history="1">
+      <w:hyperlink r:id="rId21" w:history="1">
         <w:r>
           <w:rPr>
             <w:rStyle w:val="Hyperlink"/>
@@ -888,8 +1088,22 @@
       <w:r>
         <w:t xml:space="preserve"> [Accessed 15 January 2017]</w:t>
       </w:r>
-      <w:bookmarkStart w:id="0" w:name="_GoBack"/>
-      <w:bookmarkEnd w:id="0"/>
+    </w:p>
+    <w:p>
+      <w:r>
+        <w:t xml:space="preserve">Optimizilla (2016) Optimizilla [online]. Available from </w:t>
+      </w:r>
+      <w:hyperlink r:id="rId22" w:history="1">
+        <w:r>
+          <w:rPr>
+            <w:rStyle w:val="Hyperlink"/>
+          </w:rPr>
+          <w:t>http://optimizilla.com/</w:t>
+        </w:r>
+      </w:hyperlink>
+      <w:r>
+        <w:t xml:space="preserve"> [Accessed 15 January 2017]</w:t>
+      </w:r>
     </w:p>
     <w:sectPr>
       <w:pgSz w:w="11906" w:h="16838"/>

</xml_diff>

<commit_message>
Added media quieries to change site layout
</commit_message>
<xml_diff>
--- a/supporting_docs/README.docx
+++ b/supporting_docs/README.docx
@@ -213,15 +213,7 @@
           </w:tcPr>
           <w:p>
             <w:r>
-              <w:t>Created empty files: index.html, cv.html, contact.html and bio.html in root of ‘</w:t>
-            </w:r>
-            <w:proofErr w:type="spellStart"/>
-            <w:r>
-              <w:t>htdocs</w:t>
-            </w:r>
-            <w:proofErr w:type="spellEnd"/>
-            <w:r>
-              <w:t>’ folder</w:t>
+              <w:t>Created empty files: index.html, cv.html, contact.html and bio.html in root of ‘htdocs’ folder</w:t>
             </w:r>
           </w:p>
         </w:tc>
@@ -421,15 +413,7 @@
           </w:tcPr>
           <w:p>
             <w:r>
-              <w:t xml:space="preserve">Added functionality to links index.html and </w:t>
-            </w:r>
-            <w:proofErr w:type="spellStart"/>
-            <w:r>
-              <w:t>nav</w:t>
-            </w:r>
-            <w:proofErr w:type="spellEnd"/>
-            <w:r>
-              <w:t xml:space="preserve"> bar</w:t>
+              <w:t>Added functionality to links index.html and nav bar</w:t>
             </w:r>
           </w:p>
         </w:tc>
@@ -493,7 +477,11 @@
           <w:tcPr>
             <w:tcW w:w="1417" w:type="dxa"/>
           </w:tcPr>
-          <w:p/>
+          <w:p>
+            <w:r>
+              <w:t>0:15</w:t>
+            </w:r>
+          </w:p>
         </w:tc>
       </w:tr>
       <w:tr>
@@ -512,6 +500,84 @@
               <w:t>Use optimizilla.com to compress and optimise the images for web</w:t>
             </w:r>
           </w:p>
+        </w:tc>
+        <w:tc>
+          <w:tcPr>
+            <w:tcW w:w="1417" w:type="dxa"/>
+          </w:tcPr>
+          <w:p>
+            <w:r>
+              <w:t>0:10</w:t>
+            </w:r>
+          </w:p>
+        </w:tc>
+      </w:tr>
+      <w:tr>
+        <w:tc>
+          <w:tcPr>
+            <w:tcW w:w="1271" w:type="dxa"/>
+          </w:tcPr>
+          <w:p/>
+        </w:tc>
+        <w:tc>
+          <w:tcPr>
+            <w:tcW w:w="6521" w:type="dxa"/>
+          </w:tcPr>
+          <w:p>
+            <w:r>
+              <w:t>Added footer with example content / links</w:t>
+            </w:r>
+          </w:p>
+        </w:tc>
+        <w:tc>
+          <w:tcPr>
+            <w:tcW w:w="1417" w:type="dxa"/>
+          </w:tcPr>
+          <w:p>
+            <w:r>
+              <w:t>0:45</w:t>
+            </w:r>
+          </w:p>
+        </w:tc>
+      </w:tr>
+      <w:tr>
+        <w:tc>
+          <w:tcPr>
+            <w:tcW w:w="1271" w:type="dxa"/>
+          </w:tcPr>
+          <w:p/>
+        </w:tc>
+        <w:tc>
+          <w:tcPr>
+            <w:tcW w:w="6521" w:type="dxa"/>
+          </w:tcPr>
+          <w:p>
+            <w:r>
+              <w:t>Added media queries</w:t>
+            </w:r>
+            <w:bookmarkStart w:id="0" w:name="_GoBack"/>
+            <w:bookmarkEnd w:id="0"/>
+          </w:p>
+        </w:tc>
+        <w:tc>
+          <w:tcPr>
+            <w:tcW w:w="1417" w:type="dxa"/>
+          </w:tcPr>
+          <w:p/>
+        </w:tc>
+      </w:tr>
+      <w:tr>
+        <w:tc>
+          <w:tcPr>
+            <w:tcW w:w="1271" w:type="dxa"/>
+          </w:tcPr>
+          <w:p/>
+        </w:tc>
+        <w:tc>
+          <w:tcPr>
+            <w:tcW w:w="6521" w:type="dxa"/>
+          </w:tcPr>
+          <w:p/>
         </w:tc>
         <w:tc>
           <w:tcPr>
@@ -827,7 +893,6 @@
       </w:r>
     </w:p>
     <w:p>
-      <w:bookmarkStart w:id="0" w:name="_GoBack"/>
       <w:r>
         <w:lastRenderedPageBreak/>
         <w:pict>
@@ -855,7 +920,6 @@
           </v:shape>
         </w:pict>
       </w:r>
-      <w:bookmarkEnd w:id="0"/>
       <w:r>
         <w:pict>
           <v:shape id="_x0000_i1025" type="#_x0000_t75" style="width:449.75pt;height:253.4pt">
@@ -928,15 +992,7 @@
     </w:p>
     <w:p>
       <w:r>
-        <w:t xml:space="preserve">Chris </w:t>
-      </w:r>
-      <w:proofErr w:type="spellStart"/>
-      <w:r>
-        <w:t>Coyier</w:t>
-      </w:r>
-      <w:proofErr w:type="spellEnd"/>
-      <w:r>
-        <w:t xml:space="preserve"> (2016) </w:t>
+        <w:t xml:space="preserve">Chris Coyier (2016) </w:t>
       </w:r>
       <w:r>
         <w:rPr>
@@ -963,33 +1019,11 @@
       <w:r>
         <w:t xml:space="preserve">Ben (2010) </w:t>
       </w:r>
-      <w:proofErr w:type="gramStart"/>
       <w:r>
         <w:rPr>
           <w:i/>
         </w:rPr>
-        <w:t>A</w:t>
-      </w:r>
-      <w:proofErr w:type="gramEnd"/>
-      <w:r>
-        <w:rPr>
-          <w:i/>
-        </w:rPr>
-        <w:t xml:space="preserve"> </w:t>
-      </w:r>
-      <w:proofErr w:type="spellStart"/>
-      <w:r>
-        <w:rPr>
-          <w:i/>
-        </w:rPr>
-        <w:t>href</w:t>
-      </w:r>
-      <w:proofErr w:type="spellEnd"/>
-      <w:r>
-        <w:rPr>
-          <w:i/>
-        </w:rPr>
-        <w:t xml:space="preserve"> link for entire div in HTML/CSS</w:t>
+        <w:t>A href link for entire div in HTML/CSS</w:t>
       </w:r>
       <w:r>
         <w:t xml:space="preserve"> [online]. Available from </w:t>
@@ -1007,13 +1041,8 @@
       </w:r>
     </w:p>
     <w:p>
-      <w:proofErr w:type="spellStart"/>
-      <w:r>
-        <w:t>Frxstrem</w:t>
-      </w:r>
-      <w:proofErr w:type="spellEnd"/>
-      <w:r>
-        <w:t xml:space="preserve"> (2012)</w:t>
+      <w:r>
+        <w:t>Frxstrem (2012)</w:t>
       </w:r>
       <w:r>
         <w:rPr>
@@ -1099,6 +1128,22 @@
             <w:rStyle w:val="Hyperlink"/>
           </w:rPr>
           <w:t>http://optimizilla.com/</w:t>
+        </w:r>
+      </w:hyperlink>
+      <w:r>
+        <w:t xml:space="preserve"> [Accessed 15 January 2017]</w:t>
+      </w:r>
+    </w:p>
+    <w:p>
+      <w:r>
+        <w:t xml:space="preserve">W3Schools (2017) CSS3 @media Rule [online]. Available from </w:t>
+      </w:r>
+      <w:hyperlink r:id="rId23" w:history="1">
+        <w:r>
+          <w:rPr>
+            <w:rStyle w:val="Hyperlink"/>
+          </w:rPr>
+          <w:t>http://www.w3schools.com/cssref/css3_pr_mediaquery.asp</w:t>
         </w:r>
       </w:hyperlink>
       <w:r>

</xml_diff>

<commit_message>
Added additional comments to code
</commit_message>
<xml_diff>
--- a/supporting_docs/README.docx
+++ b/supporting_docs/README.docx
@@ -213,7 +213,15 @@
           </w:tcPr>
           <w:p>
             <w:r>
-              <w:t>Created empty files: index.html, cv.html, contact.html and bio.html in root of ‘htdocs’ folder</w:t>
+              <w:t>Created empty files: index.html, cv.html, contact.html and bio.html in root of ‘</w:t>
+            </w:r>
+            <w:proofErr w:type="spellStart"/>
+            <w:r>
+              <w:t>htdocs</w:t>
+            </w:r>
+            <w:proofErr w:type="spellEnd"/>
+            <w:r>
+              <w:t>’ folder</w:t>
             </w:r>
           </w:p>
         </w:tc>
@@ -413,7 +421,15 @@
           </w:tcPr>
           <w:p>
             <w:r>
-              <w:t>Added functionality to links index.html and nav bar</w:t>
+              <w:t xml:space="preserve">Added functionality to links index.html and </w:t>
+            </w:r>
+            <w:proofErr w:type="spellStart"/>
+            <w:r>
+              <w:t>nav</w:t>
+            </w:r>
+            <w:proofErr w:type="spellEnd"/>
+            <w:r>
+              <w:t xml:space="preserve"> bar</w:t>
             </w:r>
           </w:p>
         </w:tc>
@@ -555,15 +571,17 @@
             <w:r>
               <w:t>Added media queries</w:t>
             </w:r>
-            <w:bookmarkStart w:id="0" w:name="_GoBack"/>
-            <w:bookmarkEnd w:id="0"/>
           </w:p>
         </w:tc>
         <w:tc>
           <w:tcPr>
             <w:tcW w:w="1417" w:type="dxa"/>
           </w:tcPr>
-          <w:p/>
+          <w:p>
+            <w:r>
+              <w:t>0:30</w:t>
+            </w:r>
+          </w:p>
         </w:tc>
       </w:tr>
       <w:tr>
@@ -577,13 +595,21 @@
           <w:tcPr>
             <w:tcW w:w="6521" w:type="dxa"/>
           </w:tcPr>
-          <w:p/>
+          <w:p>
+            <w:r>
+              <w:t>Fixes for html validation errors</w:t>
+            </w:r>
+          </w:p>
         </w:tc>
         <w:tc>
           <w:tcPr>
             <w:tcW w:w="1417" w:type="dxa"/>
           </w:tcPr>
-          <w:p/>
+          <w:p>
+            <w:r>
+              <w:t>0:30</w:t>
+            </w:r>
+          </w:p>
         </w:tc>
       </w:tr>
     </w:tbl>
@@ -915,14 +941,14 @@
             <v:path o:extrusionok="f" gradientshapeok="t" o:connecttype="rect"/>
             <o:lock v:ext="edit" aspectratio="t"/>
           </v:shapetype>
-          <v:shape id="_x0000_i1029" type="#_x0000_t75" style="width:449.75pt;height:253.4pt">
+          <v:shape id="_x0000_i1029" type="#_x0000_t75" style="width:450.35pt;height:253.35pt">
             <v:imagedata r:id="rId11" o:title="red-design"/>
           </v:shape>
         </w:pict>
       </w:r>
       <w:r>
         <w:pict>
-          <v:shape id="_x0000_i1025" type="#_x0000_t75" style="width:449.75pt;height:253.4pt">
+          <v:shape id="_x0000_i1025" type="#_x0000_t75" style="width:450.35pt;height:253.35pt">
             <v:imagedata r:id="rId12" o:title="blue-design"/>
           </v:shape>
         </w:pict>
@@ -930,21 +956,21 @@
       <w:r>
         <w:lastRenderedPageBreak/>
         <w:pict>
-          <v:shape id="_x0000_i1026" type="#_x0000_t75" style="width:449.75pt;height:253.4pt">
+          <v:shape id="_x0000_i1026" type="#_x0000_t75" style="width:450.35pt;height:253.35pt">
             <v:imagedata r:id="rId13" o:title="green-design"/>
           </v:shape>
         </w:pict>
       </w:r>
       <w:r>
         <w:pict>
-          <v:shape id="_x0000_i1027" type="#_x0000_t75" style="width:449.75pt;height:253.4pt">
+          <v:shape id="_x0000_i1027" type="#_x0000_t75" style="width:450.35pt;height:253.35pt">
             <v:imagedata r:id="rId14" o:title="orange-design"/>
           </v:shape>
         </w:pict>
       </w:r>
       <w:r>
         <w:pict>
-          <v:shape id="_x0000_i1028" type="#_x0000_t75" style="width:138.4pt;height:175.8pt">
+          <v:shape id="_x0000_i1028" type="#_x0000_t75" style="width:138.55pt;height:175.9pt">
             <v:imagedata r:id="rId15" o:title="profile-image-placeholder"/>
           </v:shape>
         </w:pict>
@@ -952,10 +978,32 @@
     </w:p>
     <w:p>
       <w:pPr>
+        <w:pStyle w:val="Heading2"/>
+      </w:pPr>
+      <w:r>
+        <w:lastRenderedPageBreak/>
+        <w:t>Design inspiration</w:t>
+      </w:r>
+    </w:p>
+    <w:p>
+      <w:r>
+        <w:t>The design is influenced by Google material design. The colours</w:t>
+      </w:r>
+    </w:p>
+    <w:p>
+      <w:pPr>
         <w:pStyle w:val="Heading1"/>
       </w:pPr>
       <w:r>
-        <w:lastRenderedPageBreak/>
+        <w:t>Validation</w:t>
+      </w:r>
+    </w:p>
+    <w:p/>
+    <w:p>
+      <w:pPr>
+        <w:pStyle w:val="Heading1"/>
+      </w:pPr>
+      <w:r>
         <w:t>References</w:t>
       </w:r>
     </w:p>
@@ -992,7 +1040,15 @@
     </w:p>
     <w:p>
       <w:r>
-        <w:t xml:space="preserve">Chris Coyier (2016) </w:t>
+        <w:t xml:space="preserve">Chris </w:t>
+      </w:r>
+      <w:proofErr w:type="spellStart"/>
+      <w:r>
+        <w:t>Coyier</w:t>
+      </w:r>
+      <w:proofErr w:type="spellEnd"/>
+      <w:r>
+        <w:t xml:space="preserve"> (2016) </w:t>
       </w:r>
       <w:r>
         <w:rPr>
@@ -1019,11 +1075,33 @@
       <w:r>
         <w:t xml:space="preserve">Ben (2010) </w:t>
       </w:r>
+      <w:proofErr w:type="gramStart"/>
       <w:r>
         <w:rPr>
           <w:i/>
         </w:rPr>
-        <w:t>A href link for entire div in HTML/CSS</w:t>
+        <w:t>A</w:t>
+      </w:r>
+      <w:proofErr w:type="gramEnd"/>
+      <w:r>
+        <w:rPr>
+          <w:i/>
+        </w:rPr>
+        <w:t xml:space="preserve"> </w:t>
+      </w:r>
+      <w:proofErr w:type="spellStart"/>
+      <w:r>
+        <w:rPr>
+          <w:i/>
+        </w:rPr>
+        <w:t>href</w:t>
+      </w:r>
+      <w:proofErr w:type="spellEnd"/>
+      <w:r>
+        <w:rPr>
+          <w:i/>
+        </w:rPr>
+        <w:t xml:space="preserve"> link for entire div in HTML/CSS</w:t>
       </w:r>
       <w:r>
         <w:t xml:space="preserve"> [online]. Available from </w:t>
@@ -1041,8 +1119,13 @@
       </w:r>
     </w:p>
     <w:p>
-      <w:r>
-        <w:t>Frxstrem (2012)</w:t>
+      <w:proofErr w:type="spellStart"/>
+      <w:r>
+        <w:t>Frxstrem</w:t>
+      </w:r>
+      <w:proofErr w:type="spellEnd"/>
+      <w:r>
+        <w:t xml:space="preserve"> (2012)</w:t>
       </w:r>
       <w:r>
         <w:rPr>
@@ -1062,7 +1145,12 @@
         </w:r>
       </w:hyperlink>
       <w:r>
-        <w:t xml:space="preserve"> [Accessed 15 January 2017]</w:t>
+        <w:t xml:space="preserve"> [Accessed 15 January 201</w:t>
+      </w:r>
+      <w:bookmarkStart w:id="0" w:name="_GoBack"/>
+      <w:bookmarkEnd w:id="0"/>
+      <w:r>
+        <w:t>7]</w:t>
       </w:r>
     </w:p>
     <w:p>
@@ -1104,7 +1192,16 @@
     </w:p>
     <w:p>
       <w:r>
-        <w:t xml:space="preserve">W3Schools (2017) HTML Forms [online]. Available from </w:t>
+        <w:t xml:space="preserve">W3Schools (2017) </w:t>
+      </w:r>
+      <w:r>
+        <w:rPr>
+          <w:i/>
+        </w:rPr>
+        <w:t>HTML Forms</w:t>
+      </w:r>
+      <w:r>
+        <w:t xml:space="preserve"> [online]. Available from </w:t>
       </w:r>
       <w:hyperlink r:id="rId21" w:history="1">
         <w:r>
@@ -1120,7 +1217,16 @@
     </w:p>
     <w:p>
       <w:r>
-        <w:t xml:space="preserve">Optimizilla (2016) Optimizilla [online]. Available from </w:t>
+        <w:t xml:space="preserve">Optimizilla (2016) </w:t>
+      </w:r>
+      <w:r>
+        <w:rPr>
+          <w:i/>
+        </w:rPr>
+        <w:t>Optimizilla</w:t>
+      </w:r>
+      <w:r>
+        <w:t xml:space="preserve"> [online]. Available from </w:t>
       </w:r>
       <w:hyperlink r:id="rId22" w:history="1">
         <w:r>
@@ -1136,7 +1242,16 @@
     </w:p>
     <w:p>
       <w:r>
-        <w:t xml:space="preserve">W3Schools (2017) CSS3 @media Rule [online]. Available from </w:t>
+        <w:t xml:space="preserve">W3Schools (2017) </w:t>
+      </w:r>
+      <w:r>
+        <w:rPr>
+          <w:i/>
+        </w:rPr>
+        <w:t>CSS3 @media Rule</w:t>
+      </w:r>
+      <w:r>
+        <w:t xml:space="preserve"> [online]. Available from </w:t>
       </w:r>
       <w:hyperlink r:id="rId23" w:history="1">
         <w:r>
@@ -1144,6 +1259,39 @@
             <w:rStyle w:val="Hyperlink"/>
           </w:rPr>
           <w:t>http://www.w3schools.com/cssref/css3_pr_mediaquery.asp</w:t>
+        </w:r>
+      </w:hyperlink>
+      <w:r>
+        <w:t xml:space="preserve"> [Accessed 15 January 2017]</w:t>
+      </w:r>
+    </w:p>
+    <w:p>
+      <w:r>
+        <w:t xml:space="preserve">Google (2017) </w:t>
+      </w:r>
+      <w:r>
+        <w:rPr>
+          <w:i/>
+        </w:rPr>
+        <w:t xml:space="preserve">Style </w:t>
+      </w:r>
+      <w:proofErr w:type="spellStart"/>
+      <w:r>
+        <w:rPr>
+          <w:i/>
+        </w:rPr>
+        <w:t>Color</w:t>
+      </w:r>
+      <w:proofErr w:type="spellEnd"/>
+      <w:r>
+        <w:t xml:space="preserve"> [online]. Available from </w:t>
+      </w:r>
+      <w:hyperlink r:id="rId24" w:history="1">
+        <w:r>
+          <w:rPr>
+            <w:rStyle w:val="Hyperlink"/>
+          </w:rPr>
+          <w:t>https://material.io/guidelines/style/color.html#</w:t>
         </w:r>
       </w:hyperlink>
       <w:r>

</xml_diff>

<commit_message>
Fied more validation errors
</commit_message>
<xml_diff>
--- a/supporting_docs/README.docx
+++ b/supporting_docs/README.docx
@@ -127,7 +127,7 @@
         </w:trPr>
         <w:tc>
           <w:tcPr>
-            <w:tcW w:w="1271" w:type="dxa"/>
+            <w:tcW w:w="1278" w:type="dxa"/>
             <w:shd w:val="clear" w:color="auto" w:fill="D9D9D9" w:themeFill="background1" w:themeFillShade="D9"/>
           </w:tcPr>
           <w:p>
@@ -141,7 +141,7 @@
         </w:tc>
         <w:tc>
           <w:tcPr>
-            <w:tcW w:w="6521" w:type="dxa"/>
+            <w:tcW w:w="6514" w:type="dxa"/>
             <w:shd w:val="clear" w:color="auto" w:fill="D9D9D9" w:themeFill="background1" w:themeFillShade="D9"/>
           </w:tcPr>
           <w:p>
@@ -171,7 +171,7 @@
       <w:tr>
         <w:tc>
           <w:tcPr>
-            <w:tcW w:w="1271" w:type="dxa"/>
+            <w:tcW w:w="1278" w:type="dxa"/>
           </w:tcPr>
           <w:p>
             <w:r>
@@ -181,7 +181,7 @@
         </w:tc>
         <w:tc>
           <w:tcPr>
-            <w:tcW w:w="6521" w:type="dxa"/>
+            <w:tcW w:w="6514" w:type="dxa"/>
           </w:tcPr>
           <w:p>
             <w:r>
@@ -203,13 +203,13 @@
       <w:tr>
         <w:tc>
           <w:tcPr>
-            <w:tcW w:w="1271" w:type="dxa"/>
+            <w:tcW w:w="1278" w:type="dxa"/>
           </w:tcPr>
           <w:p/>
         </w:tc>
         <w:tc>
           <w:tcPr>
-            <w:tcW w:w="6521" w:type="dxa"/>
+            <w:tcW w:w="6514" w:type="dxa"/>
           </w:tcPr>
           <w:p>
             <w:r>
@@ -239,7 +239,7 @@
       <w:tr>
         <w:tc>
           <w:tcPr>
-            <w:tcW w:w="1271" w:type="dxa"/>
+            <w:tcW w:w="1278" w:type="dxa"/>
           </w:tcPr>
           <w:p>
             <w:r>
@@ -249,7 +249,7 @@
         </w:tc>
         <w:tc>
           <w:tcPr>
-            <w:tcW w:w="6521" w:type="dxa"/>
+            <w:tcW w:w="6514" w:type="dxa"/>
           </w:tcPr>
           <w:p>
             <w:r>
@@ -271,13 +271,13 @@
       <w:tr>
         <w:tc>
           <w:tcPr>
-            <w:tcW w:w="1271" w:type="dxa"/>
+            <w:tcW w:w="1278" w:type="dxa"/>
           </w:tcPr>
           <w:p/>
         </w:tc>
         <w:tc>
           <w:tcPr>
-            <w:tcW w:w="6521" w:type="dxa"/>
+            <w:tcW w:w="6514" w:type="dxa"/>
           </w:tcPr>
           <w:p>
             <w:r>
@@ -299,13 +299,13 @@
       <w:tr>
         <w:tc>
           <w:tcPr>
-            <w:tcW w:w="1271" w:type="dxa"/>
+            <w:tcW w:w="1278" w:type="dxa"/>
           </w:tcPr>
           <w:p/>
         </w:tc>
         <w:tc>
           <w:tcPr>
-            <w:tcW w:w="6521" w:type="dxa"/>
+            <w:tcW w:w="6514" w:type="dxa"/>
           </w:tcPr>
           <w:p>
             <w:r>
@@ -327,13 +327,13 @@
       <w:tr>
         <w:tc>
           <w:tcPr>
-            <w:tcW w:w="1271" w:type="dxa"/>
+            <w:tcW w:w="1278" w:type="dxa"/>
           </w:tcPr>
           <w:p/>
         </w:tc>
         <w:tc>
           <w:tcPr>
-            <w:tcW w:w="6521" w:type="dxa"/>
+            <w:tcW w:w="6514" w:type="dxa"/>
           </w:tcPr>
           <w:p>
             <w:r>
@@ -355,13 +355,13 @@
       <w:tr>
         <w:tc>
           <w:tcPr>
-            <w:tcW w:w="1271" w:type="dxa"/>
+            <w:tcW w:w="1278" w:type="dxa"/>
           </w:tcPr>
           <w:p/>
         </w:tc>
         <w:tc>
           <w:tcPr>
-            <w:tcW w:w="6521" w:type="dxa"/>
+            <w:tcW w:w="6514" w:type="dxa"/>
           </w:tcPr>
           <w:p>
             <w:r>
@@ -383,13 +383,13 @@
       <w:tr>
         <w:tc>
           <w:tcPr>
-            <w:tcW w:w="1271" w:type="dxa"/>
+            <w:tcW w:w="1278" w:type="dxa"/>
           </w:tcPr>
           <w:p/>
         </w:tc>
         <w:tc>
           <w:tcPr>
-            <w:tcW w:w="6521" w:type="dxa"/>
+            <w:tcW w:w="6514" w:type="dxa"/>
           </w:tcPr>
           <w:p>
             <w:r>
@@ -411,13 +411,13 @@
       <w:tr>
         <w:tc>
           <w:tcPr>
-            <w:tcW w:w="1271" w:type="dxa"/>
+            <w:tcW w:w="1278" w:type="dxa"/>
           </w:tcPr>
           <w:p/>
         </w:tc>
         <w:tc>
           <w:tcPr>
-            <w:tcW w:w="6521" w:type="dxa"/>
+            <w:tcW w:w="6514" w:type="dxa"/>
           </w:tcPr>
           <w:p>
             <w:r>
@@ -447,13 +447,13 @@
       <w:tr>
         <w:tc>
           <w:tcPr>
-            <w:tcW w:w="1271" w:type="dxa"/>
+            <w:tcW w:w="1278" w:type="dxa"/>
           </w:tcPr>
           <w:p/>
         </w:tc>
         <w:tc>
           <w:tcPr>
-            <w:tcW w:w="6521" w:type="dxa"/>
+            <w:tcW w:w="6514" w:type="dxa"/>
           </w:tcPr>
           <w:p>
             <w:r>
@@ -475,13 +475,13 @@
       <w:tr>
         <w:tc>
           <w:tcPr>
-            <w:tcW w:w="1271" w:type="dxa"/>
+            <w:tcW w:w="1278" w:type="dxa"/>
           </w:tcPr>
           <w:p/>
         </w:tc>
         <w:tc>
           <w:tcPr>
-            <w:tcW w:w="6521" w:type="dxa"/>
+            <w:tcW w:w="6514" w:type="dxa"/>
           </w:tcPr>
           <w:p>
             <w:r>
@@ -503,13 +503,13 @@
       <w:tr>
         <w:tc>
           <w:tcPr>
-            <w:tcW w:w="1271" w:type="dxa"/>
+            <w:tcW w:w="1278" w:type="dxa"/>
           </w:tcPr>
           <w:p/>
         </w:tc>
         <w:tc>
           <w:tcPr>
-            <w:tcW w:w="6521" w:type="dxa"/>
+            <w:tcW w:w="6514" w:type="dxa"/>
           </w:tcPr>
           <w:p>
             <w:r>
@@ -531,13 +531,13 @@
       <w:tr>
         <w:tc>
           <w:tcPr>
-            <w:tcW w:w="1271" w:type="dxa"/>
+            <w:tcW w:w="1278" w:type="dxa"/>
           </w:tcPr>
           <w:p/>
         </w:tc>
         <w:tc>
           <w:tcPr>
-            <w:tcW w:w="6521" w:type="dxa"/>
+            <w:tcW w:w="6514" w:type="dxa"/>
           </w:tcPr>
           <w:p>
             <w:r>
@@ -559,13 +559,13 @@
       <w:tr>
         <w:tc>
           <w:tcPr>
-            <w:tcW w:w="1271" w:type="dxa"/>
+            <w:tcW w:w="1278" w:type="dxa"/>
           </w:tcPr>
           <w:p/>
         </w:tc>
         <w:tc>
           <w:tcPr>
-            <w:tcW w:w="6521" w:type="dxa"/>
+            <w:tcW w:w="6514" w:type="dxa"/>
           </w:tcPr>
           <w:p>
             <w:r>
@@ -587,17 +587,45 @@
       <w:tr>
         <w:tc>
           <w:tcPr>
-            <w:tcW w:w="1271" w:type="dxa"/>
+            <w:tcW w:w="1278" w:type="dxa"/>
           </w:tcPr>
           <w:p/>
         </w:tc>
         <w:tc>
           <w:tcPr>
-            <w:tcW w:w="6521" w:type="dxa"/>
-          </w:tcPr>
-          <w:p>
-            <w:r>
-              <w:t>Fixes for html validation errors</w:t>
+            <w:tcW w:w="6514" w:type="dxa"/>
+          </w:tcPr>
+          <w:p>
+            <w:r>
+              <w:t>Fixes for html validation errors (changes to code structure)</w:t>
+            </w:r>
+          </w:p>
+        </w:tc>
+        <w:tc>
+          <w:tcPr>
+            <w:tcW w:w="1417" w:type="dxa"/>
+          </w:tcPr>
+          <w:p>
+            <w:r>
+              <w:t>0:30</w:t>
+            </w:r>
+          </w:p>
+        </w:tc>
+      </w:tr>
+      <w:tr>
+        <w:tc>
+          <w:tcPr>
+            <w:tcW w:w="1278" w:type="dxa"/>
+          </w:tcPr>
+          <w:p/>
+        </w:tc>
+        <w:tc>
+          <w:tcPr>
+            <w:tcW w:w="6514" w:type="dxa"/>
+          </w:tcPr>
+          <w:p>
+            <w:r>
+              <w:t>Added more comments, made code a little neater</w:t>
             </w:r>
           </w:p>
         </w:tc>
@@ -613,7 +641,11 @@
         </w:tc>
       </w:tr>
     </w:tbl>
-    <w:p/>
+    <w:p>
+      <w:r>
+        <w:t>Total approx. time to complete code: 9hrs</w:t>
+      </w:r>
+    </w:p>
     <w:p>
       <w:pPr>
         <w:pStyle w:val="Heading1"/>
@@ -941,14 +973,14 @@
             <v:path o:extrusionok="f" gradientshapeok="t" o:connecttype="rect"/>
             <o:lock v:ext="edit" aspectratio="t"/>
           </v:shapetype>
-          <v:shape id="_x0000_i1029" type="#_x0000_t75" style="width:450.35pt;height:253.35pt">
+          <v:shape id="_x0000_i1029" type="#_x0000_t75" style="width:450.15pt;height:252.95pt">
             <v:imagedata r:id="rId11" o:title="red-design"/>
           </v:shape>
         </w:pict>
       </w:r>
       <w:r>
         <w:pict>
-          <v:shape id="_x0000_i1025" type="#_x0000_t75" style="width:450.35pt;height:253.35pt">
+          <v:shape id="_x0000_i1025" type="#_x0000_t75" style="width:450.15pt;height:252.95pt">
             <v:imagedata r:id="rId12" o:title="blue-design"/>
           </v:shape>
         </w:pict>
@@ -956,21 +988,21 @@
       <w:r>
         <w:lastRenderedPageBreak/>
         <w:pict>
-          <v:shape id="_x0000_i1026" type="#_x0000_t75" style="width:450.35pt;height:253.35pt">
+          <v:shape id="_x0000_i1026" type="#_x0000_t75" style="width:450.15pt;height:252.95pt">
             <v:imagedata r:id="rId13" o:title="green-design"/>
           </v:shape>
         </w:pict>
       </w:r>
       <w:r>
         <w:pict>
-          <v:shape id="_x0000_i1027" type="#_x0000_t75" style="width:450.35pt;height:253.35pt">
+          <v:shape id="_x0000_i1027" type="#_x0000_t75" style="width:450.15pt;height:252.95pt">
             <v:imagedata r:id="rId14" o:title="orange-design"/>
           </v:shape>
         </w:pict>
       </w:r>
       <w:r>
         <w:pict>
-          <v:shape id="_x0000_i1028" type="#_x0000_t75" style="width:138.55pt;height:175.9pt">
+          <v:shape id="_x0000_i1028" type="#_x0000_t75" style="width:138.35pt;height:175.95pt">
             <v:imagedata r:id="rId15" o:title="profile-image-placeholder"/>
           </v:shape>
         </w:pict>
@@ -989,6 +1021,9 @@
       <w:r>
         <w:t>The design is influenced by Google material design. The colours</w:t>
       </w:r>
+      <w:r>
+        <w:t xml:space="preserve"> use values listed on the Google material design style guideline website for the material design colour palette.</w:t>
+      </w:r>
     </w:p>
     <w:p>
       <w:pPr>
@@ -998,11 +1033,12 @@
         <w:t>Validation</w:t>
       </w:r>
     </w:p>
-    <w:p/>
     <w:p>
       <w:pPr>
         <w:pStyle w:val="Heading1"/>
       </w:pPr>
+      <w:bookmarkStart w:id="0" w:name="_GoBack"/>
+      <w:bookmarkEnd w:id="0"/>
       <w:r>
         <w:t>References</w:t>
       </w:r>
@@ -1145,12 +1181,7 @@
         </w:r>
       </w:hyperlink>
       <w:r>
-        <w:t xml:space="preserve"> [Accessed 15 January 201</w:t>
-      </w:r>
-      <w:bookmarkStart w:id="0" w:name="_GoBack"/>
-      <w:bookmarkEnd w:id="0"/>
-      <w:r>
-        <w:t>7]</w:t>
+        <w:t xml:space="preserve"> [Accessed 15 January 2017]</w:t>
       </w:r>
     </w:p>
     <w:p>
@@ -1292,6 +1323,41 @@
             <w:rStyle w:val="Hyperlink"/>
           </w:rPr>
           <w:t>https://material.io/guidelines/style/color.html#</w:t>
+        </w:r>
+      </w:hyperlink>
+      <w:r>
+        <w:t xml:space="preserve"> [Accessed 15 January 2017]</w:t>
+      </w:r>
+    </w:p>
+    <w:p>
+      <w:proofErr w:type="spellStart"/>
+      <w:r>
+        <w:t>Jukka</w:t>
+      </w:r>
+      <w:proofErr w:type="spellEnd"/>
+      <w:r>
+        <w:t xml:space="preserve"> K. </w:t>
+      </w:r>
+      <w:proofErr w:type="spellStart"/>
+      <w:r>
+        <w:t>Korpela</w:t>
+      </w:r>
+      <w:proofErr w:type="spellEnd"/>
+      <w:r>
+        <w:t xml:space="preserve"> (2013) </w:t>
+      </w:r>
+      <w:r>
+        <w:t>“Stray start tag footer” in html validator</w:t>
+      </w:r>
+      <w:r>
+        <w:t xml:space="preserve"> [online]. Available from </w:t>
+      </w:r>
+      <w:hyperlink r:id="rId25" w:history="1">
+        <w:r>
+          <w:rPr>
+            <w:rStyle w:val="Hyperlink"/>
+          </w:rPr>
+          <w:t>http://stackoverflow.com/questions/18939685/stray-start-tag-footer-in-html-validator</w:t>
         </w:r>
       </w:hyperlink>
       <w:r>

</xml_diff>

<commit_message>
Split cv.thml contetn into two seperate columns
</commit_message>
<xml_diff>
--- a/supporting_docs/README.docx
+++ b/supporting_docs/README.docx
@@ -213,15 +213,7 @@
           </w:tcPr>
           <w:p>
             <w:r>
-              <w:t>Created empty files: index.html, cv.html, contact.html and bio.html in root of ‘</w:t>
-            </w:r>
-            <w:proofErr w:type="spellStart"/>
-            <w:r>
-              <w:t>htdocs</w:t>
-            </w:r>
-            <w:proofErr w:type="spellEnd"/>
-            <w:r>
-              <w:t>’ folder</w:t>
+              <w:t>Created empty files: index.html, cv.html, contact.html and bio.html in root of ‘htdocs’ folder</w:t>
             </w:r>
           </w:p>
         </w:tc>
@@ -421,15 +413,7 @@
           </w:tcPr>
           <w:p>
             <w:r>
-              <w:t xml:space="preserve">Added functionality to links index.html and </w:t>
-            </w:r>
-            <w:proofErr w:type="spellStart"/>
-            <w:r>
-              <w:t>nav</w:t>
-            </w:r>
-            <w:proofErr w:type="spellEnd"/>
-            <w:r>
-              <w:t xml:space="preserve"> bar</w:t>
+              <w:t>Added functionality to links index.html and nav bar</w:t>
             </w:r>
           </w:p>
         </w:tc>
@@ -1034,11 +1018,48 @@
       </w:r>
     </w:p>
     <w:p>
-      <w:pPr>
-        <w:pStyle w:val="Heading1"/>
-      </w:pPr>
+      <w:r>
+        <w:t xml:space="preserve">The html files required some fixes to be applied to the code in relation to the structure of the tags. The solution was found with the aid of the StackOverflow forum post reply by Jukka K. Korpela in the ‘“Stray start tag footer” in html validator’ topic. Jukka K Korpela (2013). </w:t>
+      </w:r>
+    </w:p>
+    <w:p>
+      <w:r>
+        <w:t>After applying these fixes all four of the html files completed the validation test on the ‘Nu Html Checker’ website (</w:t>
+      </w:r>
+      <w:hyperlink r:id="rId16" w:history="1">
+        <w:r>
+          <w:rPr>
+            <w:rStyle w:val="Hyperlink"/>
+          </w:rPr>
+          <w:t>https://validator.w3.org/nu/</w:t>
+        </w:r>
+      </w:hyperlink>
+      <w:r>
+        <w:t>) without any errors or warnings.</w:t>
+      </w:r>
+    </w:p>
+    <w:p>
+      <w:r>
+        <w:t>The css files were also check using the CSS Validation Service website (</w:t>
+      </w:r>
+      <w:hyperlink r:id="rId17" w:history="1">
+        <w:r>
+          <w:rPr>
+            <w:rStyle w:val="Hyperlink"/>
+          </w:rPr>
+          <w:t>https://jigsaw.w3.org/css-validator/</w:t>
+        </w:r>
+      </w:hyperlink>
+      <w:r>
+        <w:t xml:space="preserve"> ), which also returned no errors</w:t>
+      </w:r>
       <w:bookmarkStart w:id="0" w:name="_GoBack"/>
       <w:bookmarkEnd w:id="0"/>
+    </w:p>
+    <w:p>
+      <w:pPr>
+        <w:pStyle w:val="Heading1"/>
+      </w:pPr>
       <w:r>
         <w:t>References</w:t>
       </w:r>
@@ -1062,7 +1083,7 @@
       <w:r>
         <w:t xml:space="preserve">[online]. Available from </w:t>
       </w:r>
-      <w:hyperlink r:id="rId16" w:history="1">
+      <w:hyperlink r:id="rId18" w:history="1">
         <w:r>
           <w:rPr>
             <w:rStyle w:val="Hyperlink"/>
@@ -1076,15 +1097,7 @@
     </w:p>
     <w:p>
       <w:r>
-        <w:t xml:space="preserve">Chris </w:t>
-      </w:r>
-      <w:proofErr w:type="spellStart"/>
-      <w:r>
-        <w:t>Coyier</w:t>
-      </w:r>
-      <w:proofErr w:type="spellEnd"/>
-      <w:r>
-        <w:t xml:space="preserve"> (2016) </w:t>
+        <w:t xml:space="preserve">Chris Coyier (2016) </w:t>
       </w:r>
       <w:r>
         <w:rPr>
@@ -1095,7 +1108,7 @@
       <w:r>
         <w:t xml:space="preserve">[online]. Available from </w:t>
       </w:r>
-      <w:hyperlink r:id="rId17" w:history="1">
+      <w:hyperlink r:id="rId19" w:history="1">
         <w:r>
           <w:rPr>
             <w:rStyle w:val="Hyperlink"/>
@@ -1111,38 +1124,16 @@
       <w:r>
         <w:t xml:space="preserve">Ben (2010) </w:t>
       </w:r>
-      <w:proofErr w:type="gramStart"/>
       <w:r>
         <w:rPr>
           <w:i/>
         </w:rPr>
-        <w:t>A</w:t>
-      </w:r>
-      <w:proofErr w:type="gramEnd"/>
-      <w:r>
-        <w:rPr>
-          <w:i/>
-        </w:rPr>
-        <w:t xml:space="preserve"> </w:t>
-      </w:r>
-      <w:proofErr w:type="spellStart"/>
-      <w:r>
-        <w:rPr>
-          <w:i/>
-        </w:rPr>
-        <w:t>href</w:t>
-      </w:r>
-      <w:proofErr w:type="spellEnd"/>
-      <w:r>
-        <w:rPr>
-          <w:i/>
-        </w:rPr>
-        <w:t xml:space="preserve"> link for entire div in HTML/CSS</w:t>
+        <w:t>A href link for entire div in HTML/CSS</w:t>
       </w:r>
       <w:r>
         <w:t xml:space="preserve"> [online]. Available from </w:t>
       </w:r>
-      <w:hyperlink r:id="rId18" w:history="1">
+      <w:hyperlink r:id="rId20" w:history="1">
         <w:r>
           <w:rPr>
             <w:rStyle w:val="Hyperlink"/>
@@ -1155,13 +1146,8 @@
       </w:r>
     </w:p>
     <w:p>
-      <w:proofErr w:type="spellStart"/>
-      <w:r>
-        <w:t>Frxstrem</w:t>
-      </w:r>
-      <w:proofErr w:type="spellEnd"/>
-      <w:r>
-        <w:t xml:space="preserve"> (2012)</w:t>
+      <w:r>
+        <w:t>Frxstrem (2012)</w:t>
       </w:r>
       <w:r>
         <w:rPr>
@@ -1172,7 +1158,7 @@
       <w:r>
         <w:t xml:space="preserve">[online]. Available from </w:t>
       </w:r>
-      <w:hyperlink r:id="rId19" w:history="1">
+      <w:hyperlink r:id="rId21" w:history="1">
         <w:r>
           <w:rPr>
             <w:rStyle w:val="Hyperlink"/>
@@ -1209,7 +1195,7 @@
       <w:r>
         <w:t xml:space="preserve"> [Online] Available from </w:t>
       </w:r>
-      <w:hyperlink r:id="rId20" w:history="1">
+      <w:hyperlink r:id="rId22" w:history="1">
         <w:r>
           <w:rPr>
             <w:rStyle w:val="Hyperlink"/>
@@ -1234,7 +1220,7 @@
       <w:r>
         <w:t xml:space="preserve"> [online]. Available from </w:t>
       </w:r>
-      <w:hyperlink r:id="rId21" w:history="1">
+      <w:hyperlink r:id="rId23" w:history="1">
         <w:r>
           <w:rPr>
             <w:rStyle w:val="Hyperlink"/>
@@ -1259,7 +1245,7 @@
       <w:r>
         <w:t xml:space="preserve"> [online]. Available from </w:t>
       </w:r>
-      <w:hyperlink r:id="rId22" w:history="1">
+      <w:hyperlink r:id="rId24" w:history="1">
         <w:r>
           <w:rPr>
             <w:rStyle w:val="Hyperlink"/>
@@ -1284,7 +1270,7 @@
       <w:r>
         <w:t xml:space="preserve"> [online]. Available from </w:t>
       </w:r>
-      <w:hyperlink r:id="rId23" w:history="1">
+      <w:hyperlink r:id="rId25" w:history="1">
         <w:r>
           <w:rPr>
             <w:rStyle w:val="Hyperlink"/>
@@ -1304,20 +1290,12 @@
         <w:rPr>
           <w:i/>
         </w:rPr>
-        <w:t xml:space="preserve">Style </w:t>
-      </w:r>
-      <w:proofErr w:type="spellStart"/>
-      <w:r>
-        <w:rPr>
-          <w:i/>
-        </w:rPr>
-        <w:t>Color</w:t>
-      </w:r>
-      <w:proofErr w:type="spellEnd"/>
+        <w:t>Style Color</w:t>
+      </w:r>
       <w:r>
         <w:t xml:space="preserve"> [online]. Available from </w:t>
       </w:r>
-      <w:hyperlink r:id="rId24" w:history="1">
+      <w:hyperlink r:id="rId26" w:history="1">
         <w:r>
           <w:rPr>
             <w:rStyle w:val="Hyperlink"/>
@@ -1330,21 +1308,8 @@
       </w:r>
     </w:p>
     <w:p>
-      <w:proofErr w:type="spellStart"/>
-      <w:r>
-        <w:t>Jukka</w:t>
-      </w:r>
-      <w:proofErr w:type="spellEnd"/>
-      <w:r>
-        <w:t xml:space="preserve"> K. </w:t>
-      </w:r>
-      <w:proofErr w:type="spellStart"/>
-      <w:r>
-        <w:t>Korpela</w:t>
-      </w:r>
-      <w:proofErr w:type="spellEnd"/>
-      <w:r>
-        <w:t xml:space="preserve"> (2013) </w:t>
+      <w:r>
+        <w:t xml:space="preserve">Jukka K. Korpela (2013) </w:t>
       </w:r>
       <w:r>
         <w:t>“Stray start tag footer” in html validator</w:t>
@@ -1352,7 +1317,7 @@
       <w:r>
         <w:t xml:space="preserve"> [online]. Available from </w:t>
       </w:r>
-      <w:hyperlink r:id="rId25" w:history="1">
+      <w:hyperlink r:id="rId27" w:history="1">
         <w:r>
           <w:rPr>
             <w:rStyle w:val="Hyperlink"/>

</xml_diff>

<commit_message>
Fixed minor issues with code, added extra comments
</commit_message>
<xml_diff>
--- a/supporting_docs/README.docx
+++ b/supporting_docs/README.docx
@@ -213,7 +213,15 @@
           </w:tcPr>
           <w:p>
             <w:r>
-              <w:t>Created empty files: index.html, cv.html, contact.html and bio.html in root of ‘htdocs’ folder</w:t>
+              <w:t>Created empty files: index.html, cv.html, contact.html and bio.html in root of ‘</w:t>
+            </w:r>
+            <w:proofErr w:type="spellStart"/>
+            <w:r>
+              <w:t>htdocs</w:t>
+            </w:r>
+            <w:proofErr w:type="spellEnd"/>
+            <w:r>
+              <w:t>’ folder</w:t>
             </w:r>
           </w:p>
         </w:tc>
@@ -413,7 +421,15 @@
           </w:tcPr>
           <w:p>
             <w:r>
-              <w:t>Added functionality to links index.html and nav bar</w:t>
+              <w:t xml:space="preserve">Added functionality to links index.html and </w:t>
+            </w:r>
+            <w:proofErr w:type="spellStart"/>
+            <w:r>
+              <w:t>nav</w:t>
+            </w:r>
+            <w:proofErr w:type="spellEnd"/>
+            <w:r>
+              <w:t xml:space="preserve"> bar</w:t>
             </w:r>
           </w:p>
         </w:tc>
@@ -624,6 +640,34 @@
           </w:p>
         </w:tc>
       </w:tr>
+      <w:tr>
+        <w:tc>
+          <w:tcPr>
+            <w:tcW w:w="1278" w:type="dxa"/>
+          </w:tcPr>
+          <w:p/>
+        </w:tc>
+        <w:tc>
+          <w:tcPr>
+            <w:tcW w:w="6514" w:type="dxa"/>
+          </w:tcPr>
+          <w:p>
+            <w:r>
+              <w:t>Added multiple columns to CV layout</w:t>
+            </w:r>
+          </w:p>
+        </w:tc>
+        <w:tc>
+          <w:tcPr>
+            <w:tcW w:w="1417" w:type="dxa"/>
+          </w:tcPr>
+          <w:p>
+            <w:r>
+              <w:t>0:15</w:t>
+            </w:r>
+          </w:p>
+        </w:tc>
+      </w:tr>
     </w:tbl>
     <w:p>
       <w:r>
@@ -645,6 +689,8 @@
       <w:r>
         <w:t>Index</w:t>
       </w:r>
+      <w:bookmarkStart w:id="0" w:name="_GoBack"/>
+      <w:bookmarkEnd w:id="0"/>
     </w:p>
     <w:p>
       <w:r>
@@ -998,7 +1044,10 @@
       </w:pPr>
       <w:r>
         <w:lastRenderedPageBreak/>
-        <w:t>Design inspiration</w:t>
+        <w:t xml:space="preserve">Design </w:t>
+      </w:r>
+      <w:r>
+        <w:t>style</w:t>
       </w:r>
     </w:p>
     <w:p>
@@ -1019,7 +1068,47 @@
     </w:p>
     <w:p>
       <w:r>
-        <w:t xml:space="preserve">The html files required some fixes to be applied to the code in relation to the structure of the tags. The solution was found with the aid of the StackOverflow forum post reply by Jukka K. Korpela in the ‘“Stray start tag footer” in html validator’ topic. Jukka K Korpela (2013). </w:t>
+        <w:t xml:space="preserve">The html files required some fixes to be applied to the code in relation to the structure of the tags. The solution was found with the aid of the </w:t>
+      </w:r>
+      <w:proofErr w:type="spellStart"/>
+      <w:r>
+        <w:t>StackOverflow</w:t>
+      </w:r>
+      <w:proofErr w:type="spellEnd"/>
+      <w:r>
+        <w:t xml:space="preserve"> forum post reply by </w:t>
+      </w:r>
+      <w:proofErr w:type="spellStart"/>
+      <w:r>
+        <w:t>Jukka</w:t>
+      </w:r>
+      <w:proofErr w:type="spellEnd"/>
+      <w:r>
+        <w:t xml:space="preserve"> K. </w:t>
+      </w:r>
+      <w:proofErr w:type="spellStart"/>
+      <w:r>
+        <w:t>Korpela</w:t>
+      </w:r>
+      <w:proofErr w:type="spellEnd"/>
+      <w:r>
+        <w:t xml:space="preserve"> in the ‘“Stray start tag footer” in html validator’ topic. </w:t>
+      </w:r>
+      <w:proofErr w:type="spellStart"/>
+      <w:r>
+        <w:t>Jukka</w:t>
+      </w:r>
+      <w:proofErr w:type="spellEnd"/>
+      <w:r>
+        <w:t xml:space="preserve"> K </w:t>
+      </w:r>
+      <w:proofErr w:type="spellStart"/>
+      <w:r>
+        <w:t>Korpela</w:t>
+      </w:r>
+      <w:proofErr w:type="spellEnd"/>
+      <w:r>
+        <w:t xml:space="preserve"> (2013). </w:t>
       </w:r>
     </w:p>
     <w:p>
@@ -1040,7 +1129,15 @@
     </w:p>
     <w:p>
       <w:r>
-        <w:t>The css files were also check using the CSS Validation Service website (</w:t>
+        <w:t xml:space="preserve">The </w:t>
+      </w:r>
+      <w:proofErr w:type="spellStart"/>
+      <w:r>
+        <w:t>css</w:t>
+      </w:r>
+      <w:proofErr w:type="spellEnd"/>
+      <w:r>
+        <w:t xml:space="preserve"> files were also check using the CSS Validation Service website (</w:t>
       </w:r>
       <w:hyperlink r:id="rId17" w:history="1">
         <w:r>
@@ -1051,10 +1148,23 @@
         </w:r>
       </w:hyperlink>
       <w:r>
-        <w:t xml:space="preserve"> ), which also returned no errors</w:t>
-      </w:r>
-      <w:bookmarkStart w:id="0" w:name="_GoBack"/>
-      <w:bookmarkEnd w:id="0"/>
+        <w:t xml:space="preserve"> ), which also </w:t>
+      </w:r>
+      <w:r>
+        <w:t>did not return</w:t>
+      </w:r>
+      <w:r>
+        <w:t xml:space="preserve"> </w:t>
+      </w:r>
+      <w:r>
+        <w:t>any</w:t>
+      </w:r>
+      <w:r>
+        <w:t xml:space="preserve"> errors</w:t>
+      </w:r>
+      <w:r>
+        <w:t>.</w:t>
+      </w:r>
     </w:p>
     <w:p>
       <w:pPr>
@@ -1097,7 +1207,15 @@
     </w:p>
     <w:p>
       <w:r>
-        <w:t xml:space="preserve">Chris Coyier (2016) </w:t>
+        <w:t xml:space="preserve">Chris </w:t>
+      </w:r>
+      <w:proofErr w:type="spellStart"/>
+      <w:r>
+        <w:t>Coyier</w:t>
+      </w:r>
+      <w:proofErr w:type="spellEnd"/>
+      <w:r>
+        <w:t xml:space="preserve"> (2016) </w:t>
       </w:r>
       <w:r>
         <w:rPr>
@@ -1124,11 +1242,33 @@
       <w:r>
         <w:t xml:space="preserve">Ben (2010) </w:t>
       </w:r>
+      <w:proofErr w:type="gramStart"/>
       <w:r>
         <w:rPr>
           <w:i/>
         </w:rPr>
-        <w:t>A href link for entire div in HTML/CSS</w:t>
+        <w:t>A</w:t>
+      </w:r>
+      <w:proofErr w:type="gramEnd"/>
+      <w:r>
+        <w:rPr>
+          <w:i/>
+        </w:rPr>
+        <w:t xml:space="preserve"> </w:t>
+      </w:r>
+      <w:proofErr w:type="spellStart"/>
+      <w:r>
+        <w:rPr>
+          <w:i/>
+        </w:rPr>
+        <w:t>href</w:t>
+      </w:r>
+      <w:proofErr w:type="spellEnd"/>
+      <w:r>
+        <w:rPr>
+          <w:i/>
+        </w:rPr>
+        <w:t xml:space="preserve"> link for entire div in HTML/CSS</w:t>
       </w:r>
       <w:r>
         <w:t xml:space="preserve"> [online]. Available from </w:t>
@@ -1146,8 +1286,13 @@
       </w:r>
     </w:p>
     <w:p>
-      <w:r>
-        <w:t>Frxstrem (2012)</w:t>
+      <w:proofErr w:type="spellStart"/>
+      <w:r>
+        <w:t>Frxstrem</w:t>
+      </w:r>
+      <w:proofErr w:type="spellEnd"/>
+      <w:r>
+        <w:t xml:space="preserve"> (2012)</w:t>
       </w:r>
       <w:r>
         <w:rPr>
@@ -1290,8 +1435,16 @@
         <w:rPr>
           <w:i/>
         </w:rPr>
-        <w:t>Style Color</w:t>
-      </w:r>
+        <w:t xml:space="preserve">Style </w:t>
+      </w:r>
+      <w:proofErr w:type="spellStart"/>
+      <w:r>
+        <w:rPr>
+          <w:i/>
+        </w:rPr>
+        <w:t>Color</w:t>
+      </w:r>
+      <w:proofErr w:type="spellEnd"/>
       <w:r>
         <w:t xml:space="preserve"> [online]. Available from </w:t>
       </w:r>
@@ -1308,8 +1461,21 @@
       </w:r>
     </w:p>
     <w:p>
-      <w:r>
-        <w:t xml:space="preserve">Jukka K. Korpela (2013) </w:t>
+      <w:proofErr w:type="spellStart"/>
+      <w:r>
+        <w:t>Jukka</w:t>
+      </w:r>
+      <w:proofErr w:type="spellEnd"/>
+      <w:r>
+        <w:t xml:space="preserve"> K. </w:t>
+      </w:r>
+      <w:proofErr w:type="spellStart"/>
+      <w:r>
+        <w:t>Korpela</w:t>
+      </w:r>
+      <w:proofErr w:type="spellEnd"/>
+      <w:r>
+        <w:t xml:space="preserve"> (2013) </w:t>
       </w:r>
       <w:r>
         <w:t>“Stray start tag footer” in html validator</w:t>
@@ -1323,6 +1489,47 @@
             <w:rStyle w:val="Hyperlink"/>
           </w:rPr>
           <w:t>http://stackoverflow.com/questions/18939685/stray-start-tag-footer-in-html-validator</w:t>
+        </w:r>
+      </w:hyperlink>
+      <w:r>
+        <w:t xml:space="preserve"> [Accessed 15 January 2017]</w:t>
+      </w:r>
+    </w:p>
+    <w:p>
+      <w:r>
+        <w:t xml:space="preserve">Nu Html Checker (2017) Nu Html </w:t>
+      </w:r>
+      <w:proofErr w:type="gramStart"/>
+      <w:r>
+        <w:t>Checker[</w:t>
+      </w:r>
+      <w:proofErr w:type="gramEnd"/>
+      <w:r>
+        <w:t xml:space="preserve">online]. Available from </w:t>
+      </w:r>
+      <w:hyperlink r:id="rId28" w:history="1">
+        <w:r>
+          <w:rPr>
+            <w:rStyle w:val="Hyperlink"/>
+          </w:rPr>
+          <w:t>https://validator.w3.org/nu/</w:t>
+        </w:r>
+      </w:hyperlink>
+      <w:r>
+        <w:t xml:space="preserve"> [Accessed 15 January 2017]</w:t>
+      </w:r>
+    </w:p>
+    <w:p>
+      <w:r>
+        <w:lastRenderedPageBreak/>
+        <w:t xml:space="preserve">The W3C CSS Validation Service (2014) The W3C CSS Validation Service [online]. Available from </w:t>
+      </w:r>
+      <w:hyperlink r:id="rId29" w:history="1">
+        <w:r>
+          <w:rPr>
+            <w:rStyle w:val="Hyperlink"/>
+          </w:rPr>
+          <w:t>https://jigsaw.w3.org/css-validator/validator</w:t>
         </w:r>
       </w:hyperlink>
       <w:r>

</xml_diff>